<commit_message>
add NukeConfiguration PlaneConfiguration RebuildableConfiguration WeaponConfiguration
</commit_message>
<xml_diff>
--- a/docs/Flyhigher——互动式飞机大战游戏平台 概要设计.docx
+++ b/docs/Flyhigher——互动式飞机大战游戏平台 概要设计.docx
@@ -3408,7 +3408,7 @@
           <w:sz w:val="28"/>
           <w:szCs w:val="28"/>
         </w:rPr>
-        <w:t>4</w:t>
+        <w:t>10</w:t>
       </w:r>
       <w:r>
         <w:rPr>
@@ -3424,15 +3424,39 @@
           <w:sz w:val="28"/>
           <w:szCs w:val="28"/>
         </w:rPr>
-        <w:t>10</w:t>
-      </w:r>
-      <w:r>
-        <w:rPr>
-          <w:rFonts w:ascii="华文仿宋" w:eastAsia="华文仿宋" w:hAnsi="华文仿宋"/>
-          <w:sz w:val="28"/>
-          <w:szCs w:val="28"/>
-        </w:rPr>
-        <w:t>00，伤害削弱25/</w:t>
+        <w:t>2</w:t>
+      </w:r>
+      <w:r>
+        <w:rPr>
+          <w:rFonts w:ascii="华文仿宋" w:eastAsia="华文仿宋" w:hAnsi="华文仿宋"/>
+          <w:sz w:val="28"/>
+          <w:szCs w:val="28"/>
+        </w:rPr>
+        <w:t>0</w:t>
+      </w:r>
+      <w:r>
+        <w:rPr>
+          <w:rFonts w:ascii="华文仿宋" w:eastAsia="华文仿宋" w:hAnsi="华文仿宋"/>
+          <w:sz w:val="28"/>
+          <w:szCs w:val="28"/>
+        </w:rPr>
+        <w:t>00，伤害削弱2</w:t>
+      </w:r>
+      <w:r>
+        <w:rPr>
+          <w:rFonts w:ascii="华文仿宋" w:eastAsia="华文仿宋" w:hAnsi="华文仿宋"/>
+          <w:sz w:val="28"/>
+          <w:szCs w:val="28"/>
+        </w:rPr>
+        <w:t>0</w:t>
+      </w:r>
+      <w:r>
+        <w:rPr>
+          <w:rFonts w:ascii="华文仿宋" w:eastAsia="华文仿宋" w:hAnsi="华文仿宋"/>
+          <w:sz w:val="28"/>
+          <w:szCs w:val="28"/>
+        </w:rPr>
+        <w:t>/</w:t>
       </w:r>
       <w:proofErr w:type="spellStart"/>
       <w:r>
@@ -3466,7 +3490,15 @@
           <w:sz w:val="28"/>
           <w:szCs w:val="28"/>
         </w:rPr>
-        <w:t>30</w:t>
+        <w:t>5</w:t>
+      </w:r>
+      <w:r>
+        <w:rPr>
+          <w:rFonts w:ascii="华文仿宋" w:eastAsia="华文仿宋" w:hAnsi="华文仿宋"/>
+          <w:sz w:val="28"/>
+          <w:szCs w:val="28"/>
+        </w:rPr>
+        <w:t>0</w:t>
       </w:r>
       <w:r>
         <w:rPr>
@@ -3490,10 +3522,18 @@
           <w:sz w:val="28"/>
           <w:szCs w:val="28"/>
         </w:rPr>
-        <w:t>航母碰撞体积是半径30px的圆。</w:t>
+        <w:t>航母碰撞体积是半径3</w:t>
       </w:r>
       <w:bookmarkStart w:id="9" w:name="_GoBack"/>
       <w:bookmarkEnd w:id="9"/>
+      <w:r>
+        <w:rPr>
+          <w:rFonts w:ascii="华文仿宋" w:eastAsia="华文仿宋" w:hAnsi="华文仿宋"/>
+          <w:sz w:val="28"/>
+          <w:szCs w:val="28"/>
+        </w:rPr>
+        <w:t>0px的圆。</w:t>
+      </w:r>
     </w:p>
     <w:p>
       <w:pPr>
@@ -3523,7 +3563,23 @@
           <w:sz w:val="28"/>
           <w:szCs w:val="28"/>
         </w:rPr>
-        <w:t>轰炸机血量500，可回航母恢复血量，恢复速度1/tick， 消耗资源1p/tick；轰炸机移动速度1px/tick；轰炸机具有制导，制导发射弹药直径5px，伤害80，炮弹移动速度10px/tick；射击周期50ticks；轰炸机不可再造；轰炸机碰撞体积是半径10px的圆。</w:t>
+        <w:t>轰炸机血量500，可回航母恢复血量，恢复速度1/tick， 消耗资源1p/tick；轰炸机移动速度1px/tick；轰炸机具有制导，制导发射弹药直径</w:t>
+      </w:r>
+      <w:r>
+        <w:rPr>
+          <w:rFonts w:ascii="华文仿宋" w:eastAsia="华文仿宋" w:hAnsi="华文仿宋"/>
+          <w:sz w:val="28"/>
+          <w:szCs w:val="28"/>
+        </w:rPr>
+        <w:t>10</w:t>
+      </w:r>
+      <w:r>
+        <w:rPr>
+          <w:rFonts w:ascii="华文仿宋" w:eastAsia="华文仿宋" w:hAnsi="华文仿宋"/>
+          <w:sz w:val="28"/>
+          <w:szCs w:val="28"/>
+        </w:rPr>
+        <w:t>px，伤害80，炮弹移动速度10px/tick；射击周期50ticks；轰炸机不可再造；轰炸机碰撞体积是半径10px的圆。</w:t>
       </w:r>
     </w:p>
     <w:p>
@@ -3554,7 +3610,23 @@
           <w:sz w:val="28"/>
           <w:szCs w:val="28"/>
         </w:rPr>
-        <w:t>战斗机血量200，可回航母恢复血量，恢复速度5/tick，消耗资源1p/2ticks；战斗机移动速度10px/tick；战斗机具有机炮，机炮发射弹药半径1px，伤害20，炮弹移动速度20px/tick；射击周期10ticks；可采集资源，战斗机被歼灭可以再造，消耗资源100p，建造时间200ticks；战斗机碰撞体积是半径5px的圆。</w:t>
+        <w:t>战斗机血量200，可回航母恢复血量，恢复速度5/tick，消耗资源1p/2ticks；战斗机移动速度10px/tick；战斗机具有机炮，机炮发射弹药半径</w:t>
+      </w:r>
+      <w:r>
+        <w:rPr>
+          <w:rFonts w:ascii="华文仿宋" w:eastAsia="华文仿宋" w:hAnsi="华文仿宋"/>
+          <w:sz w:val="28"/>
+          <w:szCs w:val="28"/>
+        </w:rPr>
+        <w:t>2</w:t>
+      </w:r>
+      <w:r>
+        <w:rPr>
+          <w:rFonts w:ascii="华文仿宋" w:eastAsia="华文仿宋" w:hAnsi="华文仿宋"/>
+          <w:sz w:val="28"/>
+          <w:szCs w:val="28"/>
+        </w:rPr>
+        <w:t>px，伤害20，炮弹移动速度20px/tick；射击周期10ticks；可采集资源，战斗机被歼灭可以再造，消耗资源100p，建造时间200ticks；战斗机碰撞体积是半径5px的圆。</w:t>
       </w:r>
     </w:p>
     <w:p>
@@ -11083,7 +11155,7 @@
 </file>
 
 <file path=customXml/itemProps2.xml><?xml version="1.0" encoding="utf-8"?>
-<ds:datastoreItem xmlns:ds="http://schemas.openxmlformats.org/officeDocument/2006/customXml" ds:itemID="{F47029FD-7E0F-D840-9DD4-6CF1DFAFCDEA}">
+<ds:datastoreItem xmlns:ds="http://schemas.openxmlformats.org/officeDocument/2006/customXml" ds:itemID="{710259ED-6F8E-924A-9EA5-F23808512C6C}">
   <ds:schemaRefs>
     <ds:schemaRef ds:uri="http://schemas.openxmlformats.org/wordprocessingml/2006/main"/>
     <ds:schemaRef ds:uri="http://schemas.openxmlformats.org/officeDocument/2006/relationships"/>

</xml_diff>